<commit_message>
Potential Themes and Iterations of Friction Mechanic - 2 document upload
Uploaded from another machine as original machines were having problems.
Both documents and tasks are now complete
</commit_message>
<xml_diff>
--- a/Research/Max/Potential Themes.docx
+++ b/Research/Max/Potential Themes.docx
@@ -27,6 +27,23 @@
       </w:r>
     </w:p>
     <w:p>
+      <w:pPr>
+        <w:pStyle w:val="NoSpacing"/>
+      </w:pPr>
+      <w:r>
+        <w:rPr>
+          <w:b/>
+          <w:u w:val="single"/>
+        </w:rPr>
+        <w:t>Materials:</w:t>
+      </w:r>
+      <w:r>
+        <w:rPr>
+          <w:b/>
+          <w:u w:val="single"/>
+        </w:rPr>
+        <w:br/>
+      </w:r>
       <w:r>
         <w:t>Ice</w:t>
       </w:r>
@@ -35,6 +52,9 @@
       </w:r>
     </w:p>
     <w:p>
+      <w:pPr>
+        <w:pStyle w:val="NoSpacing"/>
+      </w:pPr>
       <w:r>
         <w:t>Snow</w:t>
       </w:r>
@@ -43,6 +63,9 @@
       </w:r>
     </w:p>
     <w:p>
+      <w:pPr>
+        <w:pStyle w:val="NoSpacing"/>
+      </w:pPr>
       <w:r>
         <w:t>Mud</w:t>
       </w:r>
@@ -51,57 +74,110 @@
       </w:r>
     </w:p>
     <w:p>
+      <w:pPr>
+        <w:pStyle w:val="NoSpacing"/>
+      </w:pPr>
       <w:r>
         <w:t>Slime</w:t>
       </w:r>
     </w:p>
     <w:p>
+      <w:pPr>
+        <w:pStyle w:val="NoSpacing"/>
+      </w:pPr>
       <w:r>
         <w:t>Water</w:t>
       </w:r>
     </w:p>
     <w:p>
+      <w:pPr>
+        <w:pStyle w:val="NoSpacing"/>
+      </w:pPr>
       <w:r>
         <w:t>Leaves</w:t>
       </w:r>
     </w:p>
     <w:p>
+      <w:pPr>
+        <w:pStyle w:val="NoSpacing"/>
+      </w:pPr>
       <w:r>
         <w:t>Sweat</w:t>
       </w:r>
     </w:p>
     <w:p>
+      <w:pPr>
+        <w:pStyle w:val="NoSpacing"/>
+      </w:pPr>
       <w:r>
         <w:t>Moss</w:t>
       </w:r>
     </w:p>
     <w:p>
+      <w:pPr>
+        <w:pStyle w:val="NoSpacing"/>
+      </w:pPr>
       <w:r>
         <w:t>Butter</w:t>
       </w:r>
     </w:p>
     <w:p>
+      <w:pPr>
+        <w:pStyle w:val="NoSpacing"/>
+      </w:pPr>
       <w:r>
         <w:t>Oil</w:t>
       </w:r>
     </w:p>
     <w:p>
+      <w:pPr>
+        <w:pStyle w:val="NoSpacing"/>
+      </w:pPr>
       <w:r>
         <w:t>Glass</w:t>
       </w:r>
     </w:p>
     <w:p>
+      <w:pPr>
+        <w:pStyle w:val="NoSpacing"/>
+      </w:pPr>
       <w:r>
         <w:t>Silk</w:t>
       </w:r>
     </w:p>
     <w:p>
+      <w:pPr>
+        <w:pStyle w:val="NoSpacing"/>
+      </w:pPr>
       <w:r>
         <w:t>Teflon</w:t>
       </w:r>
     </w:p>
+    <w:p>
+      <w:pPr>
+        <w:pStyle w:val="NoSpacing"/>
+      </w:pPr>
+      <w:r>
+        <w:t xml:space="preserve">Grass </w:t>
+      </w:r>
+    </w:p>
     <w:p/>
     <w:p>
+      <w:pPr>
+        <w:rPr>
+          <w:b/>
+          <w:u w:val="single"/>
+        </w:rPr>
+      </w:pPr>
+      <w:r>
+        <w:rPr>
+          <w:b/>
+          <w:u w:val="single"/>
+        </w:rPr>
+        <w:t>Game Ideas:</w:t>
+      </w:r>
+    </w:p>
+    <w:p>
       <w:r>
         <w:t>Germs in a toilet b</w:t>
       </w:r>
@@ -119,7 +195,100 @@
       <w:r>
         <w:t>Sewer rats trying not to get flushed away</w:t>
       </w:r>
-    </w:p>
+      <w:r>
+        <w:t xml:space="preserve"> </w:t>
+      </w:r>
+    </w:p>
+    <w:p>
+      <w:pPr>
+        <w:rPr>
+          <w:b/>
+          <w:color w:val="00B0F0"/>
+        </w:rPr>
+      </w:pPr>
+      <w:r>
+        <w:rPr>
+          <w:b/>
+          <w:color w:val="00B0F0"/>
+        </w:rPr>
+        <w:t>Trying to cook an egg – “green square”</w:t>
+      </w:r>
+      <w:r>
+        <w:rPr>
+          <w:b/>
+          <w:color w:val="00B0F0"/>
+        </w:rPr>
+        <w:t xml:space="preserve"> is centre of a teflon </w:t>
+      </w:r>
+      <w:r>
+        <w:rPr>
+          <w:b/>
+          <w:color w:val="00B0F0"/>
+        </w:rPr>
+        <w:t>pan</w:t>
+      </w:r>
+    </w:p>
+    <w:p>
+      <w:r>
+        <w:t>Trying to slide food into the centre of buttery bread to make the perfect sandwich</w:t>
+      </w:r>
+    </w:p>
+    <w:p>
+      <w:r>
+        <w:t>You’re a headlouse trying to hold on for dear life. You’re being washed off of someone’s head and you have to try and land near the hair (green square) to hold on and survive</w:t>
+      </w:r>
+    </w:p>
+    <w:p>
+      <w:r>
+        <w:t xml:space="preserve">People </w:t>
+      </w:r>
+      <w:r>
+        <w:t xml:space="preserve">rolling </w:t>
+      </w:r>
+      <w:r>
+        <w:t xml:space="preserve"> </w:t>
+      </w:r>
+      <w:r>
+        <w:t>on their bed and trying not to roll off the other side</w:t>
+      </w:r>
+    </w:p>
+    <w:p>
+      <w:r>
+        <w:t>Mountain goats trying not to slide off a mossy cliff</w:t>
+      </w:r>
+    </w:p>
+    <w:p>
+      <w:r>
+        <w:t>BP Oil Still? – Dolphin trying to swim to a safe spot in the ocean away from the oil</w:t>
+      </w:r>
+      <w:r>
+        <w:t xml:space="preserve"> spills</w:t>
+      </w:r>
+    </w:p>
+    <w:p>
+      <w:pPr>
+        <w:rPr>
+          <w:b/>
+          <w:color w:val="00B0F0"/>
+        </w:rPr>
+      </w:pPr>
+      <w:r>
+        <w:rPr>
+          <w:b/>
+          <w:color w:val="00B0F0"/>
+        </w:rPr>
+        <w:t>Stunt snails gliding down leaves and trying to stop right before getting eaten</w:t>
+      </w:r>
+      <w:r>
+        <w:rPr>
+          <w:b/>
+          <w:color w:val="00B0F0"/>
+        </w:rPr>
+        <w:t xml:space="preserve"> / falling into drain</w:t>
+      </w:r>
+    </w:p>
+    <w:p/>
+    <w:p/>
     <w:p/>
     <w:p/>
     <w:sectPr>
@@ -360,6 +529,15 @@
       <w:szCs w:val="52"/>
     </w:rPr>
   </w:style>
+  <w:style w:type="paragraph" w:styleId="NoSpacing">
+    <w:name w:val="No Spacing"/>
+    <w:uiPriority w:val="1"/>
+    <w:qFormat/>
+    <w:rsid w:val="00AD3262"/>
+    <w:pPr>
+      <w:spacing w:after="0" w:line="240" w:lineRule="auto"/>
+    </w:pPr>
+  </w:style>
 </w:styles>
 </file>
 

</xml_diff>